<commit_message>
Getting model and repository modules ready
</commit_message>
<xml_diff>
--- a/Use case template - Cinematograf.docx
+++ b/Use case template - Cinematograf.docx
@@ -5521,6 +5521,8 @@
             <w:r>
               <w:tab/>
             </w:r>
+            <w:bookmarkStart w:id="1" w:name="_GoBack"/>
+            <w:bookmarkEnd w:id="1"/>
           </w:p>
         </w:tc>
       </w:tr>
@@ -8446,10 +8448,7 @@
               <w:jc w:val="left"/>
             </w:pPr>
             <w:r>
-              <w:t>7</w:t>
-            </w:r>
-            <w:r>
-              <w:t xml:space="preserve">.0 </w:t>
+              <w:t xml:space="preserve">7.0 </w:t>
             </w:r>
             <w:proofErr w:type="spellStart"/>
             <w:r>
@@ -11970,10 +11969,7 @@
             </w:r>
             <w:proofErr w:type="spellEnd"/>
             <w:r>
-              <w:t xml:space="preserve"> </w:t>
-            </w:r>
-            <w:r>
-              <w:t xml:space="preserve">a </w:t>
+              <w:t xml:space="preserve"> a </w:t>
             </w:r>
             <w:proofErr w:type="spellStart"/>
             <w:r>
@@ -11981,10 +11977,7 @@
             </w:r>
             <w:proofErr w:type="spellEnd"/>
             <w:r>
-              <w:t xml:space="preserve"> un film </w:t>
-            </w:r>
-            <w:r>
-              <w:t xml:space="preserve">din </w:t>
+              <w:t xml:space="preserve"> un film din </w:t>
             </w:r>
             <w:proofErr w:type="spellStart"/>
             <w:r>
@@ -12061,10 +12054,7 @@
               <w:jc w:val="left"/>
             </w:pPr>
             <w:r>
-              <w:t>9</w:t>
-            </w:r>
-            <w:r>
-              <w:t xml:space="preserve">.0 </w:t>
+              <w:t xml:space="preserve">9.0 </w:t>
             </w:r>
             <w:proofErr w:type="spellStart"/>
             <w:r>
@@ -12216,10 +12206,7 @@
             </w:r>
             <w:proofErr w:type="spellStart"/>
             <w:r>
-              <w:t>film</w:t>
-            </w:r>
-            <w:r>
-              <w:t>ul</w:t>
+              <w:t>filmul</w:t>
             </w:r>
             <w:proofErr w:type="spellEnd"/>
             <w:r>
@@ -12484,10 +12471,7 @@
               <w:jc w:val="left"/>
             </w:pPr>
             <w:r>
-              <w:t>8.0.4</w:t>
-            </w:r>
-            <w:r>
-              <w:t xml:space="preserve">.E1 </w:t>
+              <w:t xml:space="preserve">8.0.4.E1 </w:t>
             </w:r>
             <w:proofErr w:type="spellStart"/>
             <w:r>
@@ -13690,8 +13674,6 @@
             <w:r>
               <w:t xml:space="preserve"> la dashboard</w:t>
             </w:r>
-            <w:bookmarkStart w:id="1" w:name="_GoBack"/>
-            <w:bookmarkEnd w:id="1"/>
           </w:p>
         </w:tc>
       </w:tr>
@@ -16719,6 +16701,21 @@
 </file>
 
 <file path=customXml/item1.xml><?xml version="1.0" encoding="utf-8"?>
+<?mso-contentType ?>
+<FormTemplates xmlns="http://schemas.microsoft.com/sharepoint/v3/contenttype/forms">
+  <Display>DocumentLibraryForm</Display>
+  <Edit>DocumentLibraryForm</Edit>
+  <New>DocumentLibraryForm</New>
+</FormTemplates>
+</file>
+
+<file path=customXml/item2.xml><?xml version="1.0" encoding="utf-8"?>
+<p:properties xmlns:p="http://schemas.microsoft.com/office/2006/metadata/properties" xmlns:xsi="http://www.w3.org/2001/XMLSchema-instance" xmlns:pc="http://schemas.microsoft.com/office/infopath/2007/PartnerControls">
+  <documentManagement/>
+</p:properties>
+</file>
+
+<file path=customXml/item3.xml><?xml version="1.0" encoding="utf-8"?>
 <ct:contentTypeSchema xmlns:ct="http://schemas.microsoft.com/office/2006/metadata/contentType" xmlns:ma="http://schemas.microsoft.com/office/2006/metadata/properties/metaAttributes" ct:_="" ma:_="" ma:contentTypeName="Document" ma:contentTypeID="0x010100A6B18671EED3624996E0E8D5DD9909A4" ma:contentTypeVersion="2" ma:contentTypeDescription="Creați un document nou." ma:contentTypeScope="" ma:versionID="bd29c88adfec8a00175a71fbf647f427">
   <xsd:schema xmlns:xsd="http://www.w3.org/2001/XMLSchema" xmlns:xs="http://www.w3.org/2001/XMLSchema" xmlns:p="http://schemas.microsoft.com/office/2006/metadata/properties" xmlns:ns2="a8fa6a47-7081-468c-b076-632c08e1a65a" targetNamespace="http://schemas.microsoft.com/office/2006/metadata/properties" ma:root="true" ma:fieldsID="46c4ac986ebacc24dcb6f130049e272e" ns2:_="">
     <xsd:import namespace="a8fa6a47-7081-468c-b076-632c08e1a65a"/>
@@ -16850,22 +16847,24 @@
 </ct:contentTypeSchema>
 </file>
 
-<file path=customXml/item2.xml><?xml version="1.0" encoding="utf-8"?>
-<p:properties xmlns:p="http://schemas.microsoft.com/office/2006/metadata/properties" xmlns:xsi="http://www.w3.org/2001/XMLSchema-instance" xmlns:pc="http://schemas.microsoft.com/office/infopath/2007/PartnerControls">
-  <documentManagement/>
-</p:properties>
+<file path=customXml/itemProps1.xml><?xml version="1.0" encoding="utf-8"?>
+<ds:datastoreItem xmlns:ds="http://schemas.openxmlformats.org/officeDocument/2006/customXml" ds:itemID="{6D0E07DF-CB9A-4CB0-80B2-6E00A3076B41}">
+  <ds:schemaRefs>
+    <ds:schemaRef ds:uri="http://schemas.microsoft.com/sharepoint/v3/contenttype/forms"/>
+  </ds:schemaRefs>
+</ds:datastoreItem>
 </file>
 
-<file path=customXml/item3.xml><?xml version="1.0" encoding="utf-8"?>
-<?mso-contentType ?>
-<FormTemplates xmlns="http://schemas.microsoft.com/sharepoint/v3/contenttype/forms">
-  <Display>DocumentLibraryForm</Display>
-  <Edit>DocumentLibraryForm</Edit>
-  <New>DocumentLibraryForm</New>
-</FormTemplates>
+<file path=customXml/itemProps2.xml><?xml version="1.0" encoding="utf-8"?>
+<ds:datastoreItem xmlns:ds="http://schemas.openxmlformats.org/officeDocument/2006/customXml" ds:itemID="{703AF5AF-9A1D-461C-965A-89DC321636DC}">
+  <ds:schemaRefs>
+    <ds:schemaRef ds:uri="http://schemas.microsoft.com/office/2006/metadata/properties"/>
+    <ds:schemaRef ds:uri="http://schemas.microsoft.com/office/infopath/2007/PartnerControls"/>
+  </ds:schemaRefs>
+</ds:datastoreItem>
 </file>
 
-<file path=customXml/itemProps1.xml><?xml version="1.0" encoding="utf-8"?>
+<file path=customXml/itemProps3.xml><?xml version="1.0" encoding="utf-8"?>
 <ds:datastoreItem xmlns:ds="http://schemas.openxmlformats.org/officeDocument/2006/customXml" ds:itemID="{B5911C3D-D62D-421D-B951-EC5D65F8A512}">
   <ds:schemaRefs>
     <ds:schemaRef ds:uri="http://schemas.microsoft.com/office/2006/metadata/contentType"/>
@@ -16881,21 +16880,4 @@
     <ds:schemaRef ds:uri="http://schemas.microsoft.com/internal/obd"/>
   </ds:schemaRefs>
 </ds:datastoreItem>
-</file>
-
-<file path=customXml/itemProps2.xml><?xml version="1.0" encoding="utf-8"?>
-<ds:datastoreItem xmlns:ds="http://schemas.openxmlformats.org/officeDocument/2006/customXml" ds:itemID="{703AF5AF-9A1D-461C-965A-89DC321636DC}">
-  <ds:schemaRefs>
-    <ds:schemaRef ds:uri="http://schemas.microsoft.com/office/2006/metadata/properties"/>
-    <ds:schemaRef ds:uri="http://schemas.microsoft.com/office/infopath/2007/PartnerControls"/>
-  </ds:schemaRefs>
-</ds:datastoreItem>
-</file>
-
-<file path=customXml/itemProps3.xml><?xml version="1.0" encoding="utf-8"?>
-<ds:datastoreItem xmlns:ds="http://schemas.openxmlformats.org/officeDocument/2006/customXml" ds:itemID="{6D0E07DF-CB9A-4CB0-80B2-6E00A3076B41}">
-  <ds:schemaRefs>
-    <ds:schemaRef ds:uri="http://schemas.microsoft.com/sharepoint/v3/contenttype/forms"/>
-  </ds:schemaRefs>
-</ds:datastoreItem>
 </file>
</xml_diff>